<commit_message>
updated files not my final version
</commit_message>
<xml_diff>
--- a/AI documentation/AI_documentation_faiz_ahmed.docx
+++ b/AI documentation/AI_documentation_faiz_ahmed.docx
@@ -124,7 +124,7 @@
           <w:noProof/>
         </w:rPr>
         <w:pict w14:anchorId="5FC2ADCC">
-          <v:rect id="_x0000_i1034" alt="" style="width:451.3pt;height:.05pt;mso-width-percent:0;mso-height-percent:0;mso-width-percent:0;mso-height-percent:0" o:hralign="center" o:hrstd="t" o:hr="t" fillcolor="#a0a0a0" stroked="f"/>
+          <v:rect id="_x0000_i1035" alt="" style="width:451.3pt;height:.05pt;mso-width-percent:0;mso-height-percent:0;mso-width-percent:0;mso-height-percent:0" o:hralign="center" o:hrstd="t" o:hr="t" fillcolor="#a0a0a0" stroked="f"/>
         </w:pict>
       </w:r>
     </w:p>
@@ -399,7 +399,7 @@
           <w:noProof/>
         </w:rPr>
         <w:pict w14:anchorId="6A601972">
-          <v:rect id="_x0000_i1033" alt="" style="width:451.3pt;height:.05pt;mso-width-percent:0;mso-height-percent:0;mso-width-percent:0;mso-height-percent:0" o:hralign="center" o:hrstd="t" o:hr="t" fillcolor="#a0a0a0" stroked="f"/>
+          <v:rect id="_x0000_i1034" alt="" style="width:451.3pt;height:.05pt;mso-width-percent:0;mso-height-percent:0;mso-width-percent:0;mso-height-percent:0" o:hralign="center" o:hrstd="t" o:hr="t" fillcolor="#a0a0a0" stroked="f"/>
         </w:pict>
       </w:r>
     </w:p>
@@ -611,13 +611,349 @@
     <w:p/>
     <w:p/>
     <w:p>
-      <w:r>
+      <w:pPr>
+        <w:pStyle w:val="NormalWeb"/>
+        <w:spacing w:before="0" w:beforeAutospacing="0" w:after="0" w:afterAutospacing="0"/>
+        <w:rPr>
+          <w:rFonts w:ascii="Arial" w:hAnsi="Arial" w:cs="Arial"/>
+          <w:color w:val="000000"/>
+          <w:sz w:val="22"/>
+          <w:szCs w:val="22"/>
+        </w:rPr>
+      </w:pPr>
+      <w:r>
+        <w:rPr>
+          <w:rFonts w:ascii="Arial" w:hAnsi="Arial" w:cs="Arial"/>
+          <w:color w:val="000000"/>
+          <w:sz w:val="22"/>
+          <w:szCs w:val="22"/>
+        </w:rPr>
         <w:lastRenderedPageBreak/>
+        <w:t>Entry #2</w:t>
+      </w:r>
+    </w:p>
+    <w:p>
+      <w:pPr>
+        <w:pStyle w:val="NormalWeb"/>
+        <w:spacing w:before="0" w:beforeAutospacing="0" w:after="0" w:afterAutospacing="0"/>
+      </w:pPr>
+      <w:r>
+        <w:rPr>
+          <w:rFonts w:ascii="Arial" w:hAnsi="Arial" w:cs="Arial"/>
+          <w:color w:val="000000"/>
+          <w:sz w:val="22"/>
+          <w:szCs w:val="22"/>
+        </w:rPr>
+        <w:t>Is there a way that you teach me how to i make my histogram more aesthetically pleasing this is the code so far fig_hist = px.bar(article_counts, x='date', y='article_count', title=' Number of Articles Per Day (Post Sep 7, 2023)', labels={'date': 'Date', 'article_count': 'Number of Articles'})</w:t>
+      </w:r>
+    </w:p>
+    <w:p>
+      <w:pPr>
+        <w:pStyle w:val="Heading6"/>
+        <w:spacing w:before="200" w:after="40"/>
+      </w:pPr>
+      <w:r>
+        <w:rPr>
+          <w:color w:val="000000"/>
+          <w:sz w:val="18"/>
+          <w:szCs w:val="18"/>
+        </w:rPr>
+        <w:t>ChatGPT said:</w:t>
+      </w:r>
+    </w:p>
+    <w:p>
+      <w:pPr>
+        <w:pStyle w:val="NormalWeb"/>
+        <w:spacing w:before="240" w:beforeAutospacing="0" w:after="240" w:afterAutospacing="0"/>
+      </w:pPr>
+      <w:r>
+        <w:rPr>
+          <w:rFonts w:ascii="Arial" w:hAnsi="Arial" w:cs="Arial"/>
+          <w:color w:val="000000"/>
+          <w:sz w:val="22"/>
+          <w:szCs w:val="22"/>
+        </w:rPr>
+        <w:t xml:space="preserve">Great! You're off to a solid start — now let's make your histogram look </w:t>
+      </w:r>
+      <w:r>
+        <w:rPr>
+          <w:rFonts w:ascii="Arial" w:hAnsi="Arial" w:cs="Arial"/>
+          <w:b/>
+          <w:bCs/>
+          <w:color w:val="000000"/>
+          <w:sz w:val="22"/>
+          <w:szCs w:val="22"/>
+        </w:rPr>
+        <w:t>cleaner and more aesthetically pleasing</w:t>
+      </w:r>
+      <w:r>
+        <w:rPr>
+          <w:rFonts w:ascii="Arial" w:hAnsi="Arial" w:cs="Arial"/>
+          <w:color w:val="000000"/>
+          <w:sz w:val="22"/>
+          <w:szCs w:val="22"/>
+        </w:rPr>
+        <w:t xml:space="preserve"> using a few tweaks with Plotly Express (</w:t>
+      </w:r>
+      <w:r>
+        <w:rPr>
+          <w:rFonts w:ascii="Roboto Mono" w:hAnsi="Roboto Mono"/>
+          <w:color w:val="188038"/>
+          <w:sz w:val="22"/>
+          <w:szCs w:val="22"/>
+        </w:rPr>
+        <w:t>px.bar</w:t>
+      </w:r>
+      <w:r>
+        <w:rPr>
+          <w:rFonts w:ascii="Arial" w:hAnsi="Arial" w:cs="Arial"/>
+          <w:color w:val="000000"/>
+          <w:sz w:val="22"/>
+          <w:szCs w:val="22"/>
+        </w:rPr>
+        <w:t>).</w:t>
+      </w:r>
+    </w:p>
+    <w:p>
+      <w:r>
+        <w:rPr>
+          <w:noProof/>
+        </w:rPr>
+        <w:pict w14:anchorId="36A7DC2A">
+          <v:rect id="_x0000_i1033" alt="" style="width:451.3pt;height:.05pt;mso-width-percent:0;mso-height-percent:0;mso-width-percent:0;mso-height-percent:0" o:hralign="center" o:hrstd="t" o:hr="t" fillcolor="#a0a0a0" stroked="f"/>
+        </w:pict>
+      </w:r>
+    </w:p>
+    <w:p>
+      <w:pPr>
+        <w:pStyle w:val="Heading3"/>
+        <w:spacing w:before="280"/>
+      </w:pPr>
+      <w:r>
+        <w:rPr>
+          <w:rFonts w:ascii="Apple Color Emoji" w:hAnsi="Apple Color Emoji" w:cs="Apple Color Emoji"/>
+          <w:color w:val="000000"/>
+          <w:sz w:val="26"/>
+          <w:szCs w:val="26"/>
+        </w:rPr>
+        <w:t>✅</w:t>
+      </w:r>
+      <w:r>
+        <w:rPr>
+          <w:color w:val="000000"/>
+          <w:sz w:val="26"/>
+          <w:szCs w:val="26"/>
+        </w:rPr>
+        <w:t xml:space="preserve"> Here's an improved version:</w:t>
+      </w:r>
+    </w:p>
+    <w:p>
+      <w:pPr>
+        <w:pStyle w:val="NormalWeb"/>
+        <w:spacing w:before="0" w:beforeAutospacing="0" w:after="0" w:afterAutospacing="0"/>
+      </w:pPr>
+      <w:r>
+        <w:rPr>
+          <w:rFonts w:ascii="Arial" w:hAnsi="Arial" w:cs="Arial"/>
+          <w:color w:val="000000"/>
+          <w:sz w:val="22"/>
+          <w:szCs w:val="22"/>
+        </w:rPr>
+        <w:t>python</w:t>
+      </w:r>
+    </w:p>
+    <w:p>
+      <w:pPr>
+        <w:pStyle w:val="NormalWeb"/>
+        <w:spacing w:before="0" w:beforeAutospacing="0" w:after="0" w:afterAutospacing="0"/>
+      </w:pPr>
+      <w:r>
+        <w:rPr>
+          <w:rFonts w:ascii="Arial" w:hAnsi="Arial" w:cs="Arial"/>
+          <w:color w:val="000000"/>
+          <w:sz w:val="22"/>
+          <w:szCs w:val="22"/>
+        </w:rPr>
+        <w:t>CopyEdit</w:t>
+      </w:r>
+    </w:p>
+    <w:p>
+      <w:pPr>
+        <w:pStyle w:val="NormalWeb"/>
+        <w:spacing w:before="0" w:beforeAutospacing="0" w:after="0" w:afterAutospacing="0"/>
+      </w:pPr>
+      <w:r>
+        <w:rPr>
+          <w:rFonts w:ascii="Roboto Mono" w:hAnsi="Roboto Mono"/>
+          <w:color w:val="188038"/>
+          <w:sz w:val="22"/>
+          <w:szCs w:val="22"/>
+        </w:rPr>
+        <w:t>import plotly.express as px</w:t>
+      </w:r>
+    </w:p>
+    <w:p/>
+    <w:p>
+      <w:pPr>
+        <w:pStyle w:val="NormalWeb"/>
+        <w:spacing w:before="0" w:beforeAutospacing="0" w:after="0" w:afterAutospacing="0"/>
+      </w:pPr>
+      <w:r>
+        <w:rPr>
+          <w:rFonts w:ascii="Roboto Mono" w:hAnsi="Roboto Mono"/>
+          <w:color w:val="188038"/>
+          <w:sz w:val="22"/>
+          <w:szCs w:val="22"/>
+        </w:rPr>
+        <w:t>fig_hist = px.bar(</w:t>
+      </w:r>
+    </w:p>
+    <w:p>
+      <w:pPr>
+        <w:pStyle w:val="NormalWeb"/>
+        <w:spacing w:before="0" w:beforeAutospacing="0" w:after="0" w:afterAutospacing="0"/>
+      </w:pPr>
+      <w:r>
+        <w:rPr>
+          <w:rFonts w:ascii="Roboto Mono" w:hAnsi="Roboto Mono"/>
+          <w:color w:val="188038"/>
+          <w:sz w:val="22"/>
+          <w:szCs w:val="22"/>
+        </w:rPr>
+        <w:t>    article_counts,</w:t>
+      </w:r>
+    </w:p>
+    <w:p>
+      <w:pPr>
+        <w:pStyle w:val="NormalWeb"/>
+        <w:spacing w:before="0" w:beforeAutospacing="0" w:after="0" w:afterAutospacing="0"/>
+      </w:pPr>
+      <w:r>
+        <w:rPr>
+          <w:rFonts w:ascii="Roboto Mono" w:hAnsi="Roboto Mono"/>
+          <w:color w:val="188038"/>
+          <w:sz w:val="22"/>
+          <w:szCs w:val="22"/>
+        </w:rPr>
+        <w:t>    x='date',</w:t>
+      </w:r>
+    </w:p>
+    <w:p>
+      <w:pPr>
+        <w:pStyle w:val="NormalWeb"/>
+        <w:spacing w:before="0" w:beforeAutospacing="0" w:after="0" w:afterAutospacing="0"/>
+      </w:pPr>
+      <w:r>
+        <w:rPr>
+          <w:rFonts w:ascii="Roboto Mono" w:hAnsi="Roboto Mono"/>
+          <w:color w:val="188038"/>
+          <w:sz w:val="22"/>
+          <w:szCs w:val="22"/>
+        </w:rPr>
+        <w:t>    y='article_count',</w:t>
+      </w:r>
+    </w:p>
+    <w:p>
+      <w:pPr>
+        <w:pStyle w:val="NormalWeb"/>
+        <w:spacing w:before="0" w:beforeAutospacing="0" w:after="0" w:afterAutospacing="0"/>
+      </w:pPr>
+      <w:r>
+        <w:rPr>
+          <w:rFonts w:ascii="Roboto Mono" w:hAnsi="Roboto Mono"/>
+          <w:color w:val="188038"/>
+          <w:sz w:val="22"/>
+          <w:szCs w:val="22"/>
+        </w:rPr>
+        <w:t>    title='</w:t>
+      </w:r>
+      <w:r>
+        <w:rPr>
+          <w:rFonts w:ascii="Apple Color Emoji" w:hAnsi="Apple Color Emoji" w:cs="Apple Color Emoji"/>
+          <w:color w:val="188038"/>
+          <w:sz w:val="22"/>
+          <w:szCs w:val="22"/>
+        </w:rPr>
+        <w:t>📊</w:t>
+      </w:r>
+      <w:r>
+        <w:rPr>
+          <w:rFonts w:ascii="Roboto Mono" w:hAnsi="Roboto Mono"/>
+          <w:color w:val="188038"/>
+          <w:sz w:val="22"/>
+          <w:szCs w:val="22"/>
+        </w:rPr>
+        <w:t xml:space="preserve"> Number of Articles Per Day (Since Sep 7, 2023)',</w:t>
+      </w:r>
+    </w:p>
+    <w:p>
+      <w:pPr>
+        <w:pStyle w:val="NormalWeb"/>
+        <w:spacing w:before="0" w:beforeAutospacing="0" w:after="0" w:afterAutospacing="0"/>
+      </w:pPr>
+      <w:r>
+        <w:rPr>
+          <w:rFonts w:ascii="Roboto Mono" w:hAnsi="Roboto Mono"/>
+          <w:color w:val="188038"/>
+          <w:sz w:val="22"/>
+          <w:szCs w:val="22"/>
+        </w:rPr>
+        <w:t>    labels={'date': 'Date', 'article_count': 'Articles'},</w:t>
+      </w:r>
+    </w:p>
+    <w:p>
+      <w:pPr>
+        <w:pStyle w:val="NormalWeb"/>
+        <w:spacing w:before="0" w:beforeAutospacing="0" w:after="0" w:afterAutospacing="0"/>
+      </w:pPr>
+      <w:r>
+        <w:rPr>
+          <w:rFonts w:ascii="Roboto Mono" w:hAnsi="Roboto Mono"/>
+          <w:color w:val="188038"/>
+          <w:sz w:val="22"/>
+          <w:szCs w:val="22"/>
+        </w:rPr>
+        <w:t>    color='article_count',  # adds a color gradient</w:t>
+      </w:r>
+    </w:p>
+    <w:p>
+      <w:pPr>
+        <w:pStyle w:val="NormalWeb"/>
+        <w:spacing w:before="0" w:beforeAutospacing="0" w:after="0" w:afterAutospacing="0"/>
+      </w:pPr>
+      <w:r>
+        <w:rPr>
+          <w:rFonts w:ascii="Roboto Mono" w:hAnsi="Roboto Mono"/>
+          <w:color w:val="188038"/>
+          <w:sz w:val="22"/>
+          <w:szCs w:val="22"/>
+        </w:rPr>
+        <w:t>    color_continuous_scale='Viridis'  # nice color scheme</w:t>
+      </w:r>
+    </w:p>
+    <w:p>
+      <w:pPr>
+        <w:pStyle w:val="NormalWeb"/>
+        <w:spacing w:before="0" w:beforeAutospacing="0" w:after="0" w:afterAutospacing="0"/>
+      </w:pPr>
+      <w:r>
+        <w:rPr>
+          <w:rFonts w:ascii="Roboto Mono" w:hAnsi="Roboto Mono"/>
+          <w:color w:val="188038"/>
+          <w:sz w:val="22"/>
+          <w:szCs w:val="22"/>
+        </w:rPr>
+        <w:t>)</w:t>
+      </w:r>
+    </w:p>
+    <w:p/>
+    <w:p>
+      <w:r>
         <w:br/>
         <w:t>Entry #</w:t>
       </w:r>
       <w:r>
-        <w:t>2</w:t>
+        <w:t>3</w:t>
       </w:r>
     </w:p>
     <w:p>
@@ -845,6 +1181,7 @@
     </w:p>
     <w:p>
       <w:r>
+        <w:lastRenderedPageBreak/>
         <w:t>python</w:t>
       </w:r>
     </w:p>
@@ -1649,6 +1986,7 @@
         <w:rPr>
           <w:rFonts w:ascii="Arial Unicode MS" w:eastAsia="Arial Unicode MS" w:hAnsi="Arial Unicode MS" w:cs="Arial Unicode MS"/>
         </w:rPr>
+        <w:lastRenderedPageBreak/>
         <w:t xml:space="preserve">✅ </w:t>
       </w:r>
       <w:r>
@@ -2001,7 +2339,6 @@
           <w:rFonts w:ascii="Roboto Mono" w:eastAsia="Roboto Mono" w:hAnsi="Roboto Mono" w:cs="Roboto Mono"/>
           <w:color w:val="188038"/>
         </w:rPr>
-        <w:lastRenderedPageBreak/>
         <w:t>df</w:t>
       </w:r>
       <w:proofErr w:type="spellEnd"/>
@@ -2315,6 +2652,7 @@
           <w:rFonts w:ascii="Roboto Mono" w:eastAsia="Roboto Mono" w:hAnsi="Roboto Mono" w:cs="Roboto Mono"/>
           <w:color w:val="188038"/>
         </w:rPr>
+        <w:lastRenderedPageBreak/>
         <w:t>'Article Count'</w:t>
       </w:r>
       <w:r>
@@ -2609,7 +2947,6 @@
           <w:sz w:val="26"/>
           <w:szCs w:val="26"/>
         </w:rPr>
-        <w:lastRenderedPageBreak/>
         <w:t>🧠 Summary:</w:t>
       </w:r>
     </w:p>
@@ -2920,6 +3257,7 @@
     <w:p/>
     <w:p>
       <w:r>
+        <w:lastRenderedPageBreak/>
         <w:t xml:space="preserve">Traceback (most recent call last): File "/Users/faiz/Downloads/FASDH25-portfolio3/lengths_faiz_ahmed.py", line 16, in &lt;module&gt; df2['date'] = </w:t>
       </w:r>
       <w:proofErr w:type="spellStart"/>
@@ -3228,7 +3566,6 @@
           <w:rFonts w:ascii="Roboto Mono" w:eastAsia="Roboto Mono" w:hAnsi="Roboto Mono" w:cs="Roboto Mono"/>
           <w:color w:val="188038"/>
         </w:rPr>
-        <w:lastRenderedPageBreak/>
         <w:t>KeyError</w:t>
       </w:r>
       <w:proofErr w:type="spellEnd"/>
@@ -3492,6 +3829,7 @@
         <w:spacing w:before="240" w:after="240"/>
       </w:pPr>
       <w:r>
+        <w:lastRenderedPageBreak/>
         <w:t xml:space="preserve">This tells pandas: "Use the </w:t>
       </w:r>
       <w:r>
@@ -4701,6 +5039,23 @@
       </w:tblCellMar>
     </w:tblPr>
   </w:style>
+  <w:style w:type="paragraph" w:styleId="NormalWeb">
+    <w:name w:val="Normal (Web)"/>
+    <w:basedOn w:val="Normal"/>
+    <w:uiPriority w:val="99"/>
+    <w:semiHidden/>
+    <w:unhideWhenUsed/>
+    <w:rsid w:val="003B41DD"/>
+    <w:pPr>
+      <w:spacing w:before="100" w:beforeAutospacing="1" w:after="100" w:afterAutospacing="1" w:line="240" w:lineRule="auto"/>
+    </w:pPr>
+    <w:rPr>
+      <w:rFonts w:ascii="Times New Roman" w:eastAsia="Times New Roman" w:hAnsi="Times New Roman" w:cs="Times New Roman"/>
+      <w:sz w:val="24"/>
+      <w:szCs w:val="24"/>
+      <w:lang w:val="en-PK"/>
+    </w:rPr>
+  </w:style>
 </w:styles>
 </file>
 

</xml_diff>